<commit_message>
Added a comment about the 320R resistor R3
</commit_message>
<xml_diff>
--- a/Diag586220_Harness/Diag586220_User_Port/Rev.0/Text/Diag586220_User_Port_ModB.docx
+++ b/Diag586220_Harness/Diag586220_User_Port/Rev.0/Text/Diag586220_User_Port_ModB.docx
@@ -114,7 +114,73 @@
           <w:iCs w:val="0"/>
           <w:lang w:val="en-US"/>
         </w:rPr>
-        <w:t xml:space="preserve"> output signal of the cassette port has approximately a 6V level. To use it as a control signal for operating logic devices, a voltage divider consisting out of a 150Ω resistor and a 320Ω resistor is required</w:t>
+        <w:t xml:space="preserve"> output signal of the cassette port has approximately a 6V level. To use it as a control signal for operating logic devices, a voltage divider consisting out of a 150Ω resistor and a 320Ω </w:t>
+      </w:r>
+      <w:r>
+        <w:rPr>
+          <w:rStyle w:val="Buchtitel"/>
+          <w:b w:val="0"/>
+          <w:bCs w:val="0"/>
+          <w:i w:val="0"/>
+          <w:iCs w:val="0"/>
+          <w:lang w:val="en-US"/>
+        </w:rPr>
+        <w:t>(316</w:t>
+      </w:r>
+      <w:r>
+        <w:rPr>
+          <w:rStyle w:val="Buchtitel"/>
+          <w:b w:val="0"/>
+          <w:bCs w:val="0"/>
+          <w:i w:val="0"/>
+          <w:iCs w:val="0"/>
+          <w:lang w:val="en-US"/>
+        </w:rPr>
+        <w:sym w:font="Symbol" w:char="F057"/>
+      </w:r>
+      <w:r>
+        <w:rPr>
+          <w:rStyle w:val="Buchtitel"/>
+          <w:b w:val="0"/>
+          <w:bCs w:val="0"/>
+          <w:i w:val="0"/>
+          <w:iCs w:val="0"/>
+          <w:lang w:val="en-US"/>
+        </w:rPr>
+        <w:t xml:space="preserve"> works here, 330</w:t>
+      </w:r>
+      <w:r>
+        <w:rPr>
+          <w:rStyle w:val="Buchtitel"/>
+          <w:b w:val="0"/>
+          <w:bCs w:val="0"/>
+          <w:i w:val="0"/>
+          <w:iCs w:val="0"/>
+          <w:lang w:val="en-US"/>
+        </w:rPr>
+        <w:sym w:font="Symbol" w:char="F057"/>
+      </w:r>
+      <w:r>
+        <w:rPr>
+          <w:rStyle w:val="Buchtitel"/>
+          <w:b w:val="0"/>
+          <w:bCs w:val="0"/>
+          <w:i w:val="0"/>
+          <w:iCs w:val="0"/>
+          <w:lang w:val="en-US"/>
+        </w:rPr>
+        <w:t xml:space="preserve"> should work as well) </w:t>
+      </w:r>
+      <w:r>
+        <w:rPr>
+          <w:rStyle w:val="Buchtitel"/>
+          <w:b w:val="0"/>
+          <w:bCs w:val="0"/>
+          <w:i w:val="0"/>
+          <w:iCs w:val="0"/>
+          <w:lang w:val="en-US"/>
+        </w:rPr>
+        <w:t>resistor is required</w:t>
       </w:r>
       <w:r>
         <w:rPr>
@@ -2515,6 +2581,8 @@
         </w:rPr>
         <w:br w:type="page"/>
       </w:r>
+      <w:bookmarkStart w:id="0" w:name="_GoBack"/>
+      <w:bookmarkEnd w:id="0"/>
     </w:p>
     <w:p>
       <w:pPr>
@@ -7828,8 +7896,6 @@
           <w:lang w:val="en-US"/>
         </w:rPr>
       </w:pPr>
-      <w:bookmarkStart w:id="0" w:name="_GoBack"/>
-      <w:bookmarkEnd w:id="0"/>
       <w:r>
         <w:rPr>
           <w:lang w:val="en-US"/>
@@ -8416,84 +8482,107 @@
   <w:p>
     <w:pPr>
       <w:pStyle w:val="Fuzeile"/>
+      <w:rPr>
+        <w:lang w:val="en-US"/>
+      </w:rPr>
     </w:pPr>
     <w:r>
       <w:rPr>
         <w:noProof/>
+        <w:lang w:val="en-US"/>
       </w:rPr>
       <w:fldChar w:fldCharType="begin"/>
     </w:r>
     <w:r>
       <w:rPr>
         <w:noProof/>
+        <w:lang w:val="en-US"/>
       </w:rPr>
       <w:instrText xml:space="preserve"> FILENAME \* MERGEFORMAT </w:instrText>
     </w:r>
     <w:r>
       <w:rPr>
         <w:noProof/>
+        <w:lang w:val="en-US"/>
       </w:rPr>
       <w:fldChar w:fldCharType="separate"/>
     </w:r>
     <w:r>
       <w:rPr>
         <w:noProof/>
+        <w:lang w:val="en-US"/>
       </w:rPr>
       <w:t>Diag586220_User_Port_ModB.docx</w:t>
     </w:r>
     <w:r>
       <w:rPr>
         <w:noProof/>
+        <w:lang w:val="en-US"/>
       </w:rPr>
       <w:fldChar w:fldCharType="end"/>
     </w:r>
     <w:r>
+      <w:rPr>
+        <w:lang w:val="en-US"/>
+      </w:rPr>
       <w:tab/>
     </w:r>
     <w:r>
+      <w:rPr>
+        <w:lang w:val="en-US"/>
+      </w:rPr>
       <w:ptab w:relativeTo="margin" w:alignment="right" w:leader="none"/>
     </w:r>
     <w:r>
+      <w:rPr>
+        <w:lang w:val="en-US"/>
+      </w:rPr>
       <w:fldChar w:fldCharType="begin"/>
     </w:r>
     <w:r>
+      <w:rPr>
+        <w:lang w:val="en-US"/>
+      </w:rPr>
       <w:instrText xml:space="preserve"> TIME \@ "dd.MM.yyyy HH:mm" </w:instrText>
     </w:r>
     <w:r>
+      <w:rPr>
+        <w:lang w:val="en-US"/>
+      </w:rPr>
       <w:fldChar w:fldCharType="separate"/>
     </w:r>
     <w:r>
       <w:rPr>
         <w:noProof/>
+        <w:lang w:val="en-US"/>
       </w:rPr>
-      <w:t>01.03.2019 18:25</w:t>
+      <w:t>13.04.2019 14:42</w:t>
     </w:r>
     <w:r>
+      <w:rPr>
+        <w:lang w:val="en-US"/>
+      </w:rPr>
       <w:fldChar w:fldCharType="end"/>
     </w:r>
   </w:p>
   <w:p>
     <w:pPr>
       <w:pStyle w:val="Fuzeile"/>
+      <w:rPr>
+        <w:lang w:val="en-US"/>
+      </w:rPr>
     </w:pPr>
-    <w:proofErr w:type="spellStart"/>
     <w:r>
-      <w:t>Drafted</w:t>
-    </w:r>
-    <w:proofErr w:type="spellEnd"/>
-    <w:r>
-      <w:t xml:space="preserve"> </w:t>
-    </w:r>
-    <w:proofErr w:type="spellStart"/>
-    <w:r>
-      <w:t>by</w:t>
-    </w:r>
-    <w:proofErr w:type="spellEnd"/>
-    <w:r>
-      <w:t xml:space="preserve"> </w:t>
+      <w:rPr>
+        <w:lang w:val="en-US"/>
+      </w:rPr>
+      <w:t xml:space="preserve">Drafted by </w:t>
     </w:r>
     <w:sdt>
       <w:sdtPr>
+        <w:rPr>
+          <w:lang w:val="en-US"/>
+        </w:rPr>
         <w:alias w:val="Autor"/>
         <w:tag w:val=""/>
         <w:id w:val="1658342746"/>
@@ -8503,34 +8592,49 @@
       <w:sdtEndPr/>
       <w:sdtContent>
         <w:r>
+          <w:rPr>
+            <w:lang w:val="en-US"/>
+          </w:rPr>
           <w:t>Sven Petersen</w:t>
         </w:r>
       </w:sdtContent>
     </w:sdt>
     <w:r>
+      <w:rPr>
+        <w:lang w:val="en-US"/>
+      </w:rPr>
       <w:tab/>
     </w:r>
     <w:r>
+      <w:rPr>
+        <w:lang w:val="en-US"/>
+      </w:rPr>
       <w:t>Page</w:t>
     </w:r>
     <w:r>
+      <w:rPr>
+        <w:lang w:val="en-US"/>
+      </w:rPr>
       <w:t xml:space="preserve"> </w:t>
     </w:r>
     <w:r>
       <w:rPr>
         <w:rStyle w:val="Seitenzahl"/>
+        <w:lang w:val="en-US"/>
       </w:rPr>
       <w:fldChar w:fldCharType="begin"/>
     </w:r>
     <w:r>
       <w:rPr>
         <w:rStyle w:val="Seitenzahl"/>
+        <w:lang w:val="en-US"/>
       </w:rPr>
       <w:instrText xml:space="preserve"> PAGE </w:instrText>
     </w:r>
     <w:r>
       <w:rPr>
         <w:rStyle w:val="Seitenzahl"/>
+        <w:lang w:val="en-US"/>
       </w:rPr>
       <w:fldChar w:fldCharType="separate"/>
     </w:r>
@@ -8538,50 +8642,56 @@
       <w:rPr>
         <w:rStyle w:val="Seitenzahl"/>
         <w:noProof/>
+        <w:lang w:val="en-US"/>
       </w:rPr>
       <w:t>2</w:t>
     </w:r>
     <w:r>
       <w:rPr>
         <w:rStyle w:val="Seitenzahl"/>
+        <w:lang w:val="en-US"/>
       </w:rPr>
       <w:fldChar w:fldCharType="end"/>
     </w:r>
     <w:r>
       <w:rPr>
         <w:rStyle w:val="Seitenzahl"/>
-      </w:rPr>
-      <w:t xml:space="preserve"> </w:t>
-    </w:r>
-    <w:proofErr w:type="spellStart"/>
-    <w:r>
-      <w:rPr>
-        <w:rStyle w:val="Seitenzahl"/>
-      </w:rPr>
-      <w:t>of</w:t>
-    </w:r>
-    <w:proofErr w:type="spellEnd"/>
-    <w:r>
-      <w:rPr>
-        <w:rStyle w:val="Seitenzahl"/>
+        <w:lang w:val="en-US"/>
       </w:rPr>
       <w:t xml:space="preserve"> </w:t>
     </w:r>
     <w:r>
       <w:rPr>
         <w:rStyle w:val="Seitenzahl"/>
+        <w:lang w:val="en-US"/>
+      </w:rPr>
+      <w:t>of</w:t>
+    </w:r>
+    <w:r>
+      <w:rPr>
+        <w:rStyle w:val="Seitenzahl"/>
+        <w:lang w:val="en-US"/>
+      </w:rPr>
+      <w:t xml:space="preserve"> </w:t>
+    </w:r>
+    <w:r>
+      <w:rPr>
+        <w:rStyle w:val="Seitenzahl"/>
+        <w:lang w:val="en-US"/>
       </w:rPr>
       <w:fldChar w:fldCharType="begin"/>
     </w:r>
     <w:r>
       <w:rPr>
         <w:rStyle w:val="Seitenzahl"/>
+        <w:lang w:val="en-US"/>
       </w:rPr>
       <w:instrText xml:space="preserve"> NUMPAGES </w:instrText>
     </w:r>
     <w:r>
       <w:rPr>
         <w:rStyle w:val="Seitenzahl"/>
+        <w:lang w:val="en-US"/>
       </w:rPr>
       <w:fldChar w:fldCharType="separate"/>
     </w:r>
@@ -8589,18 +8699,21 @@
       <w:rPr>
         <w:rStyle w:val="Seitenzahl"/>
         <w:noProof/>
+        <w:lang w:val="en-US"/>
       </w:rPr>
       <w:t>2</w:t>
     </w:r>
     <w:r>
       <w:rPr>
         <w:rStyle w:val="Seitenzahl"/>
+        <w:lang w:val="en-US"/>
       </w:rPr>
       <w:fldChar w:fldCharType="end"/>
     </w:r>
     <w:r>
       <w:rPr>
         <w:rStyle w:val="Seitenzahl"/>
+        <w:lang w:val="en-US"/>
       </w:rPr>
       <w:tab/>
       <w:t>Do</w:t>
@@ -8608,74 +8721,77 @@
     <w:r>
       <w:rPr>
         <w:rStyle w:val="Seitenzahl"/>
+        <w:lang w:val="en-US"/>
       </w:rPr>
       <w:t>c</w:t>
     </w:r>
     <w:r>
       <w:rPr>
         <w:rStyle w:val="Seitenzahl"/>
+        <w:lang w:val="en-US"/>
       </w:rPr>
       <w:t>.</w:t>
     </w:r>
     <w:r>
       <w:rPr>
         <w:rStyle w:val="Seitenzahl"/>
+        <w:lang w:val="en-US"/>
       </w:rPr>
-      <w:t>-</w:t>
-    </w:r>
-    <w:proofErr w:type="spellStart"/>
-    <w:r>
-      <w:rPr>
-        <w:rStyle w:val="Seitenzahl"/>
-      </w:rPr>
-      <w:t>N</w:t>
+      <w:t>-N</w:t>
     </w:r>
     <w:r>
       <w:rPr>
         <w:rStyle w:val="Seitenzahl"/>
+        <w:lang w:val="en-US"/>
       </w:rPr>
       <w:t>o</w:t>
     </w:r>
-    <w:proofErr w:type="spellEnd"/>
     <w:r>
       <w:rPr>
         <w:rStyle w:val="Seitenzahl"/>
+        <w:lang w:val="en-US"/>
       </w:rPr>
       <w:t xml:space="preserve">.: </w:t>
     </w:r>
     <w:r>
       <w:rPr>
         <w:rStyle w:val="Seitenzahl"/>
+        <w:lang w:val="en-US"/>
       </w:rPr>
       <w:t>113</w:t>
     </w:r>
     <w:r>
       <w:rPr>
         <w:rStyle w:val="Seitenzahl"/>
+        <w:lang w:val="en-US"/>
       </w:rPr>
       <w:t>-</w:t>
     </w:r>
     <w:r>
       <w:rPr>
         <w:rStyle w:val="Seitenzahl"/>
+        <w:lang w:val="en-US"/>
       </w:rPr>
       <w:t>6</w:t>
     </w:r>
     <w:r>
       <w:rPr>
         <w:rStyle w:val="Seitenzahl"/>
+        <w:lang w:val="en-US"/>
       </w:rPr>
       <w:t>-0</w:t>
     </w:r>
     <w:r>
       <w:rPr>
         <w:rStyle w:val="Seitenzahl"/>
+        <w:lang w:val="en-US"/>
       </w:rPr>
       <w:t>1</w:t>
     </w:r>
     <w:r>
       <w:rPr>
         <w:rStyle w:val="Seitenzahl"/>
+        <w:lang w:val="en-US"/>
       </w:rPr>
       <w:t>-00</w:t>
     </w:r>
@@ -8691,12 +8807,14 @@
       <w:rPr>
         <w:sz w:val="20"/>
         <w:szCs w:val="20"/>
+        <w:lang w:val="en-US"/>
       </w:rPr>
     </w:pPr>
     <w:r>
       <w:rPr>
         <w:sz w:val="20"/>
         <w:szCs w:val="20"/>
+        <w:lang w:val="en-US"/>
       </w:rPr>
       <w:fldChar w:fldCharType="begin"/>
     </w:r>
@@ -8704,6 +8822,7 @@
       <w:rPr>
         <w:sz w:val="20"/>
         <w:szCs w:val="20"/>
+        <w:lang w:val="en-US"/>
       </w:rPr>
       <w:instrText xml:space="preserve"> FILENAME \* MERGEFORMAT </w:instrText>
     </w:r>
@@ -8711,6 +8830,7 @@
       <w:rPr>
         <w:sz w:val="20"/>
         <w:szCs w:val="20"/>
+        <w:lang w:val="en-US"/>
       </w:rPr>
       <w:fldChar w:fldCharType="separate"/>
     </w:r>
@@ -8719,6 +8839,7 @@
         <w:noProof/>
         <w:sz w:val="20"/>
         <w:szCs w:val="20"/>
+        <w:lang w:val="en-US"/>
       </w:rPr>
       <w:t>Diag586220_User_Port_ModB.docx</w:t>
     </w:r>
@@ -8726,6 +8847,7 @@
       <w:rPr>
         <w:sz w:val="20"/>
         <w:szCs w:val="20"/>
+        <w:lang w:val="en-US"/>
       </w:rPr>
       <w:fldChar w:fldCharType="end"/>
     </w:r>
@@ -8733,6 +8855,7 @@
       <w:rPr>
         <w:sz w:val="20"/>
         <w:szCs w:val="20"/>
+        <w:lang w:val="en-US"/>
       </w:rPr>
       <w:tab/>
     </w:r>
@@ -8740,6 +8863,7 @@
       <w:rPr>
         <w:sz w:val="20"/>
         <w:szCs w:val="20"/>
+        <w:lang w:val="en-US"/>
       </w:rPr>
       <w:tab/>
     </w:r>
@@ -8747,6 +8871,7 @@
       <w:rPr>
         <w:sz w:val="20"/>
         <w:szCs w:val="20"/>
+        <w:lang w:val="en-US"/>
       </w:rPr>
       <w:fldChar w:fldCharType="begin"/>
     </w:r>
@@ -8754,6 +8879,7 @@
       <w:rPr>
         <w:sz w:val="20"/>
         <w:szCs w:val="20"/>
+        <w:lang w:val="en-US"/>
       </w:rPr>
       <w:instrText xml:space="preserve"> TIME \@ "dd.MM.yyyy HH:mm" </w:instrText>
     </w:r>
@@ -8761,6 +8887,7 @@
       <w:rPr>
         <w:sz w:val="20"/>
         <w:szCs w:val="20"/>
+        <w:lang w:val="en-US"/>
       </w:rPr>
       <w:fldChar w:fldCharType="separate"/>
     </w:r>
@@ -8769,13 +8896,15 @@
         <w:noProof/>
         <w:sz w:val="20"/>
         <w:szCs w:val="20"/>
+        <w:lang w:val="en-US"/>
       </w:rPr>
-      <w:t>01.03.2019 18:25</w:t>
+      <w:t>13.04.2019 14:42</w:t>
     </w:r>
     <w:r>
       <w:rPr>
         <w:sz w:val="20"/>
         <w:szCs w:val="20"/>
+        <w:lang w:val="en-US"/>
       </w:rPr>
       <w:fldChar w:fldCharType="end"/>
     </w:r>
@@ -8786,44 +8915,22 @@
       <w:rPr>
         <w:sz w:val="20"/>
         <w:szCs w:val="20"/>
+        <w:lang w:val="en-US"/>
       </w:rPr>
     </w:pPr>
-    <w:proofErr w:type="spellStart"/>
     <w:r>
       <w:rPr>
         <w:sz w:val="20"/>
         <w:szCs w:val="20"/>
+        <w:lang w:val="en-US"/>
       </w:rPr>
-      <w:t>Drafted</w:t>
-    </w:r>
-    <w:proofErr w:type="spellEnd"/>
-    <w:r>
-      <w:rPr>
-        <w:sz w:val="20"/>
-        <w:szCs w:val="20"/>
-      </w:rPr>
-      <w:t xml:space="preserve"> </w:t>
-    </w:r>
-    <w:proofErr w:type="spellStart"/>
-    <w:r>
-      <w:rPr>
-        <w:sz w:val="20"/>
-        <w:szCs w:val="20"/>
-      </w:rPr>
-      <w:t>by</w:t>
-    </w:r>
-    <w:proofErr w:type="spellEnd"/>
-    <w:r>
-      <w:rPr>
-        <w:sz w:val="20"/>
-        <w:szCs w:val="20"/>
-      </w:rPr>
-      <w:t xml:space="preserve"> </w:t>
+      <w:t xml:space="preserve">Drafted by </w:t>
     </w:r>
     <w:r>
       <w:rPr>
         <w:sz w:val="20"/>
         <w:szCs w:val="20"/>
+        <w:lang w:val="en-US"/>
       </w:rPr>
       <w:t xml:space="preserve"> </w:t>
     </w:r>
@@ -8832,6 +8939,7 @@
         <w:rPr>
           <w:sz w:val="20"/>
           <w:szCs w:val="20"/>
+          <w:lang w:val="en-US"/>
         </w:rPr>
         <w:alias w:val="Autor"/>
         <w:tag w:val=""/>
@@ -8845,6 +8953,7 @@
           <w:rPr>
             <w:sz w:val="20"/>
             <w:szCs w:val="20"/>
+            <w:lang w:val="en-US"/>
           </w:rPr>
           <w:t>Sven Petersen</w:t>
         </w:r>
@@ -8854,6 +8963,7 @@
       <w:rPr>
         <w:sz w:val="20"/>
         <w:szCs w:val="20"/>
+        <w:lang w:val="en-US"/>
       </w:rPr>
       <w:tab/>
     </w:r>
@@ -8861,6 +8971,7 @@
       <w:rPr>
         <w:sz w:val="20"/>
         <w:szCs w:val="20"/>
+        <w:lang w:val="en-US"/>
       </w:rPr>
       <w:t>Page</w:t>
     </w:r>
@@ -8868,6 +8979,7 @@
       <w:rPr>
         <w:sz w:val="20"/>
         <w:szCs w:val="20"/>
+        <w:lang w:val="en-US"/>
       </w:rPr>
       <w:t xml:space="preserve"> </w:t>
     </w:r>
@@ -8875,6 +8987,7 @@
       <w:rPr>
         <w:sz w:val="20"/>
         <w:szCs w:val="20"/>
+        <w:lang w:val="en-US"/>
       </w:rPr>
       <w:fldChar w:fldCharType="begin"/>
     </w:r>
@@ -8882,6 +8995,7 @@
       <w:rPr>
         <w:sz w:val="20"/>
         <w:szCs w:val="20"/>
+        <w:lang w:val="en-US"/>
       </w:rPr>
       <w:instrText xml:space="preserve"> PAGE </w:instrText>
     </w:r>
@@ -8889,6 +9003,7 @@
       <w:rPr>
         <w:sz w:val="20"/>
         <w:szCs w:val="20"/>
+        <w:lang w:val="en-US"/>
       </w:rPr>
       <w:fldChar w:fldCharType="separate"/>
     </w:r>
@@ -8897,6 +9012,7 @@
         <w:noProof/>
         <w:sz w:val="20"/>
         <w:szCs w:val="20"/>
+        <w:lang w:val="en-US"/>
       </w:rPr>
       <w:t>1</w:t>
     </w:r>
@@ -8904,6 +9020,7 @@
       <w:rPr>
         <w:sz w:val="20"/>
         <w:szCs w:val="20"/>
+        <w:lang w:val="en-US"/>
       </w:rPr>
       <w:fldChar w:fldCharType="end"/>
     </w:r>
@@ -8911,22 +9028,7 @@
       <w:rPr>
         <w:sz w:val="20"/>
         <w:szCs w:val="20"/>
-      </w:rPr>
-      <w:t xml:space="preserve"> </w:t>
-    </w:r>
-    <w:proofErr w:type="spellStart"/>
-    <w:r>
-      <w:rPr>
-        <w:sz w:val="20"/>
-        <w:szCs w:val="20"/>
-      </w:rPr>
-      <w:t>of</w:t>
-    </w:r>
-    <w:proofErr w:type="spellEnd"/>
-    <w:r>
-      <w:rPr>
-        <w:sz w:val="20"/>
-        <w:szCs w:val="20"/>
+        <w:lang w:val="en-US"/>
       </w:rPr>
       <w:t xml:space="preserve"> </w:t>
     </w:r>
@@ -8934,6 +9036,23 @@
       <w:rPr>
         <w:sz w:val="20"/>
         <w:szCs w:val="20"/>
+        <w:lang w:val="en-US"/>
+      </w:rPr>
+      <w:t>of</w:t>
+    </w:r>
+    <w:r>
+      <w:rPr>
+        <w:sz w:val="20"/>
+        <w:szCs w:val="20"/>
+        <w:lang w:val="en-US"/>
+      </w:rPr>
+      <w:t xml:space="preserve"> </w:t>
+    </w:r>
+    <w:r>
+      <w:rPr>
+        <w:sz w:val="20"/>
+        <w:szCs w:val="20"/>
+        <w:lang w:val="en-US"/>
       </w:rPr>
       <w:fldChar w:fldCharType="begin"/>
     </w:r>
@@ -8941,6 +9060,7 @@
       <w:rPr>
         <w:sz w:val="20"/>
         <w:szCs w:val="20"/>
+        <w:lang w:val="en-US"/>
       </w:rPr>
       <w:instrText xml:space="preserve"> NUMPAGES </w:instrText>
     </w:r>
@@ -8948,6 +9068,7 @@
       <w:rPr>
         <w:sz w:val="20"/>
         <w:szCs w:val="20"/>
+        <w:lang w:val="en-US"/>
       </w:rPr>
       <w:fldChar w:fldCharType="separate"/>
     </w:r>
@@ -8956,6 +9077,7 @@
         <w:noProof/>
         <w:sz w:val="20"/>
         <w:szCs w:val="20"/>
+        <w:lang w:val="en-US"/>
       </w:rPr>
       <w:t>1</w:t>
     </w:r>
@@ -8963,6 +9085,7 @@
       <w:rPr>
         <w:sz w:val="20"/>
         <w:szCs w:val="20"/>
+        <w:lang w:val="en-US"/>
       </w:rPr>
       <w:fldChar w:fldCharType="end"/>
     </w:r>
@@ -8970,6 +9093,7 @@
       <w:rPr>
         <w:sz w:val="20"/>
         <w:szCs w:val="20"/>
+        <w:lang w:val="en-US"/>
       </w:rPr>
       <w:tab/>
       <w:t>Do</w:t>
@@ -8978,6 +9102,7 @@
       <w:rPr>
         <w:sz w:val="20"/>
         <w:szCs w:val="20"/>
+        <w:lang w:val="en-US"/>
       </w:rPr>
       <w:t>c</w:t>
     </w:r>
@@ -8985,29 +9110,23 @@
       <w:rPr>
         <w:sz w:val="20"/>
         <w:szCs w:val="20"/>
+        <w:lang w:val="en-US"/>
       </w:rPr>
-      <w:t>.-</w:t>
-    </w:r>
-    <w:proofErr w:type="spellStart"/>
-    <w:r>
-      <w:rPr>
-        <w:sz w:val="20"/>
-        <w:szCs w:val="20"/>
-      </w:rPr>
-      <w:t>N</w:t>
+      <w:t>.-N</w:t>
     </w:r>
     <w:r>
       <w:rPr>
         <w:sz w:val="20"/>
         <w:szCs w:val="20"/>
+        <w:lang w:val="en-US"/>
       </w:rPr>
       <w:t>o</w:t>
     </w:r>
-    <w:proofErr w:type="spellEnd"/>
     <w:r>
       <w:rPr>
         <w:sz w:val="20"/>
         <w:szCs w:val="20"/>
+        <w:lang w:val="en-US"/>
       </w:rPr>
       <w:t xml:space="preserve">.: </w:t>
     </w:r>
@@ -9015,6 +9134,7 @@
       <w:rPr>
         <w:sz w:val="20"/>
         <w:szCs w:val="20"/>
+        <w:lang w:val="en-US"/>
       </w:rPr>
       <w:t>113</w:t>
     </w:r>
@@ -9022,6 +9142,7 @@
       <w:rPr>
         <w:sz w:val="20"/>
         <w:szCs w:val="20"/>
+        <w:lang w:val="en-US"/>
       </w:rPr>
       <w:t>-</w:t>
     </w:r>
@@ -9029,6 +9150,7 @@
       <w:rPr>
         <w:sz w:val="20"/>
         <w:szCs w:val="20"/>
+        <w:lang w:val="en-US"/>
       </w:rPr>
       <w:t>6</w:t>
     </w:r>
@@ -9036,6 +9158,7 @@
       <w:rPr>
         <w:sz w:val="20"/>
         <w:szCs w:val="20"/>
+        <w:lang w:val="en-US"/>
       </w:rPr>
       <w:t>-0</w:t>
     </w:r>
@@ -9043,6 +9166,7 @@
       <w:rPr>
         <w:sz w:val="20"/>
         <w:szCs w:val="20"/>
+        <w:lang w:val="en-US"/>
       </w:rPr>
       <w:t>1</w:t>
     </w:r>
@@ -9050,6 +9174,7 @@
       <w:rPr>
         <w:sz w:val="20"/>
         <w:szCs w:val="20"/>
+        <w:lang w:val="en-US"/>
       </w:rPr>
       <w:t>-00</w:t>
     </w:r>
@@ -9112,7 +9237,7 @@
       </w:pPr>
     </w:pPrDefault>
   </w:docDefaults>
-  <w:latentStyles w:defLockedState="0" w:defUIPriority="99" w:defSemiHidden="0" w:defUnhideWhenUsed="0" w:defQFormat="0" w:count="375">
+  <w:latentStyles w:defLockedState="0" w:defUIPriority="99" w:defSemiHidden="0" w:defUnhideWhenUsed="0" w:defQFormat="0" w:count="376">
     <w:lsdException w:name="Normal" w:uiPriority="0" w:qFormat="1"/>
     <w:lsdException w:name="heading 1" w:uiPriority="9" w:qFormat="1"/>
     <w:lsdException w:name="heading 2" w:semiHidden="1" w:uiPriority="9" w:unhideWhenUsed="1" w:qFormat="1"/>
@@ -9218,7 +9343,6 @@
     <w:lsdException w:name="HTML Sample" w:semiHidden="1" w:unhideWhenUsed="1"/>
     <w:lsdException w:name="HTML Typewriter" w:semiHidden="1" w:unhideWhenUsed="1"/>
     <w:lsdException w:name="HTML Variable" w:semiHidden="1" w:unhideWhenUsed="1"/>
-    <w:lsdException w:name="Normal Table" w:semiHidden="1" w:unhideWhenUsed="1"/>
     <w:lsdException w:name="annotation subject" w:semiHidden="1" w:unhideWhenUsed="1"/>
     <w:lsdException w:name="No List" w:semiHidden="1" w:unhideWhenUsed="1"/>
     <w:lsdException w:name="Outline List 1" w:semiHidden="1" w:unhideWhenUsed="1"/>
@@ -9265,10 +9389,8 @@
     <w:lsdException w:name="Table Subtle 2" w:semiHidden="1" w:unhideWhenUsed="1"/>
     <w:lsdException w:name="Table Web 1" w:semiHidden="1" w:unhideWhenUsed="1"/>
     <w:lsdException w:name="Table Web 2" w:semiHidden="1" w:unhideWhenUsed="1"/>
-    <w:lsdException w:name="Table Web 3" w:semiHidden="1" w:unhideWhenUsed="1"/>
     <w:lsdException w:name="Balloon Text" w:semiHidden="1" w:unhideWhenUsed="1"/>
     <w:lsdException w:name="Table Grid" w:uiPriority="39"/>
-    <w:lsdException w:name="Table Theme" w:semiHidden="1" w:unhideWhenUsed="1"/>
     <w:lsdException w:name="Placeholder Text" w:semiHidden="1"/>
     <w:lsdException w:name="No Spacing" w:uiPriority="1" w:qFormat="1"/>
     <w:lsdException w:name="Light Shading" w:uiPriority="60"/>
@@ -9488,6 +9610,7 @@
     <w:lsdException w:name="Smart Hyperlink" w:semiHidden="1" w:unhideWhenUsed="1"/>
     <w:lsdException w:name="Hashtag" w:semiHidden="1" w:unhideWhenUsed="1"/>
     <w:lsdException w:name="Unresolved Mention" w:semiHidden="1" w:unhideWhenUsed="1"/>
+    <w:lsdException w:name="Smart Link" w:semiHidden="1" w:unhideWhenUsed="1"/>
   </w:latentStyles>
   <w:style w:type="paragraph" w:default="1" w:styleId="Standard">
     <w:name w:val="Normal"/>
@@ -10479,7 +10602,7 @@
 </file>
 
 <file path=customXml/itemProps1.xml><?xml version="1.0" encoding="utf-8"?>
-<ds:datastoreItem xmlns:ds="http://schemas.openxmlformats.org/officeDocument/2006/customXml" ds:itemID="{1D6DF28F-A301-4B94-A085-7DE7DFFFD85D}">
+<ds:datastoreItem xmlns:ds="http://schemas.openxmlformats.org/officeDocument/2006/customXml" ds:itemID="{32A03CF4-0D5A-4903-A895-3C930B31E25D}">
   <ds:schemaRefs>
     <ds:schemaRef ds:uri="http://schemas.openxmlformats.org/officeDocument/2006/bibliography"/>
   </ds:schemaRefs>

</xml_diff>